<commit_message>
Change font size to 12pt
</commit_message>
<xml_diff>
--- a/History/article2016.docx
+++ b/History/article2016.docx
@@ -4,146 +4,61 @@
   <w:body>
     <w:p>
       <w:pPr>
-        <w:pStyle w:val="1"/>
-      </w:pPr>
-      <w:r>
-        <w:t xml:space="preserve">О некоторых </w:t>
-      </w:r>
-      <w:r>
-        <w:t>технологических</w:t>
-      </w:r>
-      <w:r>
-        <w:t xml:space="preserve"> ограничениях при термической резке листового металла</w:t>
+        <w:pStyle w:val="a3"/>
+        <w:jc w:val="center"/>
+        <w:rPr>
+          <w:vertAlign w:val="superscript"/>
+        </w:rPr>
+      </w:pPr>
+      <w:r>
+        <w:t>Уколов С. С.</w:t>
       </w:r>
     </w:p>
     <w:p>
       <w:pPr>
-        <w:jc w:val="center"/>
-        <w:rPr>
-          <w:vertAlign w:val="superscript"/>
-        </w:rPr>
-      </w:pPr>
-      <w:r>
-        <w:t>Петунин А. А.</w:t>
-      </w:r>
-      <w:r>
-        <w:rPr>
-          <w:vertAlign w:val="superscript"/>
-        </w:rPr>
-        <w:t>1</w:t>
-      </w:r>
-      <w:r>
-        <w:t>, Уколов С. С.</w:t>
-      </w:r>
-      <w:r>
-        <w:rPr>
-          <w:vertAlign w:val="superscript"/>
-        </w:rPr>
-        <w:t>1</w:t>
+        <w:pStyle w:val="1"/>
+        <w:rPr>
+          <w:caps/>
+        </w:rPr>
+      </w:pPr>
+      <w:r>
+        <w:rPr>
+          <w:caps/>
+        </w:rPr>
+        <w:t>О некоторых технологических ограничениях при термической резке листового металла</w:t>
       </w:r>
     </w:p>
     <w:p>
       <w:pPr>
-        <w:jc w:val="center"/>
-        <w:rPr>
-          <w:i/>
-        </w:rPr>
-      </w:pPr>
-      <w:r>
-        <w:rPr>
-          <w:i/>
-          <w:vertAlign w:val="superscript"/>
-        </w:rPr>
-        <w:t>1</w:t>
-      </w:r>
-      <w:r>
-        <w:rPr>
-          <w:i/>
-        </w:rPr>
-        <w:t xml:space="preserve"> ФГАОУ </w:t>
+        <w:pStyle w:val="af"/>
+      </w:pPr>
+      <w:r>
+        <w:t>В статье рассматриваются вопросы оптимизации маршрутизации маршрута в случае термической резки листового металла. В общем случае это сложная задача непрерывной и дискретной оптимизации, но она часто сводится к дискретной оптимизации, прежде всего обобщенной задаче коммивояжера. Особенностью термической резки является то, что возникающие в процессе термические деформации накладывают серьёзные ограничения на выбор маршрута движения режущего инструмента.</w:t>
+      </w:r>
+      <w:r>
+        <w:t xml:space="preserve"> Часть этих ограничений формализована и учитывается в известных алгоритмах, однако целый ряд важных ограничений существуют только в виде эмпирических правил, применимых только при ручном проектировании маршрута резки. В статье сформулированы несколько таких ограничений, их математическая формализация и подходы к их систематическому учёту при автоматическом проектировании маршрута резки, а также описаны алгоритмы, учитывающие такие ограничения. Применение таких версий алгоритмов позволяет ускорить процесс подготовки производства, сократить количество ошибок и улучшить качество получаемых заготовок, </w:t>
       </w:r>
       <w:proofErr w:type="gramStart"/>
       <w:r>
-        <w:rPr>
-          <w:i/>
-        </w:rPr>
-        <w:t>ВО</w:t>
+        <w:t>что</w:t>
       </w:r>
       <w:proofErr w:type="gramEnd"/>
       <w:r>
-        <w:rPr>
-          <w:i/>
-        </w:rPr>
-        <w:t xml:space="preserve"> «Уральский федеральный университет имени первого Президента России Б.Н. Ельцина», Екатеринбург</w:t>
+        <w:t xml:space="preserve"> в конечном счете приводит к снижению общей стоимости производства.</w:t>
       </w:r>
     </w:p>
     <w:p>
       <w:pPr>
-        <w:jc w:val="both"/>
-        <w:rPr>
-          <w:sz w:val="16"/>
-          <w:szCs w:val="16"/>
-        </w:rPr>
-      </w:pPr>
-      <w:r>
-        <w:rPr>
-          <w:sz w:val="16"/>
-          <w:szCs w:val="16"/>
-        </w:rPr>
-        <w:t>В статье рассматриваются вопросы оптимизации маршрутизации маршрута в случае термической резки листового металла. В общем случае это сложная задача непрерывной и дискретной оптимизации, но она часто сводится к дискретной оптимизации, прежде всего обобщенной задаче коммивояжера. Особенностью термической резки является то, что возникающие в процессе термические деформации накладывают серьёзные ограничения на выбор маршрута движения режущего инструмента.</w:t>
-      </w:r>
-      <w:r>
-        <w:rPr>
-          <w:sz w:val="16"/>
-          <w:szCs w:val="16"/>
-        </w:rPr>
-        <w:t xml:space="preserve"> Часть этих ограничений формализована и учитывается в известных алгоритмах, однако целый ряд важных ограничений существуют только в виде эмпирических правил, применимых только при ручном проектировании маршрута резки. В статье сформулированы несколько таких ограничений, их математическая формализация и подходы к их систематическому учёту при автоматическом проектировании маршрута резки, а также описаны алгоритмы, учитывающие такие ограничения. Применение таких версий алгоритмов позволяет ускорить процесс подготовки производства, сократить количество ошибок и улучшить качество получаемых заготовок, </w:t>
-      </w:r>
+        <w:pStyle w:val="af"/>
+      </w:pPr>
       <w:proofErr w:type="gramStart"/>
       <w:r>
-        <w:rPr>
-          <w:sz w:val="16"/>
-          <w:szCs w:val="16"/>
-        </w:rPr>
-        <w:t>что</w:t>
-      </w:r>
-      <w:proofErr w:type="gramEnd"/>
-      <w:r>
-        <w:rPr>
-          <w:sz w:val="16"/>
-          <w:szCs w:val="16"/>
-        </w:rPr>
-        <w:t xml:space="preserve"> в конечном счете приводит к снижению общей стоимости производства.</w:t>
-      </w:r>
-    </w:p>
-    <w:p>
-      <w:pPr>
-        <w:jc w:val="both"/>
-        <w:rPr>
-          <w:sz w:val="16"/>
-          <w:szCs w:val="16"/>
-        </w:rPr>
-      </w:pPr>
-      <w:proofErr w:type="gramStart"/>
-      <w:r>
-        <w:rPr>
-          <w:sz w:val="16"/>
-          <w:szCs w:val="16"/>
-        </w:rPr>
         <w:t xml:space="preserve">Ключевые слова: термическая резка, машины листовой резки с ЧПУ, оптимизация маршрута инструмента, технологические ограничения, правило жесткости детали, правила жесткости листа, автоматизация проектирования, дискретная оптимизация, </w:t>
       </w:r>
       <w:r>
-        <w:rPr>
-          <w:sz w:val="16"/>
-          <w:szCs w:val="16"/>
-        </w:rPr>
         <w:t xml:space="preserve">обобщенная задача коммивояжера, </w:t>
       </w:r>
       <w:r>
-        <w:rPr>
-          <w:sz w:val="16"/>
-          <w:szCs w:val="16"/>
-        </w:rPr>
         <w:t>динамическое программирование, алгоритм.</w:t>
       </w:r>
       <w:proofErr w:type="gramEnd"/>
@@ -206,114 +121,6 @@
     <w:p>
       <w:pPr>
         <w:pStyle w:val="a3"/>
-        <w:numPr>
-          <w:ilvl w:val="0"/>
-          <w:numId w:val="4"/>
-        </w:numPr>
-      </w:pPr>
-      <w:r>
-        <w:t>Точка врезки</w:t>
-      </w:r>
-    </w:p>
-    <w:p>
-      <w:pPr>
-        <w:pStyle w:val="a3"/>
-        <w:numPr>
-          <w:ilvl w:val="0"/>
-          <w:numId w:val="4"/>
-        </w:numPr>
-      </w:pPr>
-      <w:r>
-        <w:t>Траектория входа в контур</w:t>
-      </w:r>
-    </w:p>
-    <w:p>
-      <w:pPr>
-        <w:pStyle w:val="a3"/>
-        <w:numPr>
-          <w:ilvl w:val="0"/>
-          <w:numId w:val="4"/>
-        </w:numPr>
-      </w:pPr>
-      <w:r>
-        <w:t>Точка входа в эквидистантный контур</w:t>
-      </w:r>
-    </w:p>
-    <w:p>
-      <w:pPr>
-        <w:pStyle w:val="a3"/>
-        <w:numPr>
-          <w:ilvl w:val="0"/>
-          <w:numId w:val="4"/>
-        </w:numPr>
-      </w:pPr>
-      <w:r>
-        <w:t xml:space="preserve">Резка по </w:t>
-      </w:r>
-      <w:r>
-        <w:t>(</w:t>
-      </w:r>
-      <w:r>
-        <w:t>эквидистантному</w:t>
-      </w:r>
-      <w:r>
-        <w:t>)</w:t>
-      </w:r>
-      <w:r>
-        <w:t xml:space="preserve"> контуру</w:t>
-      </w:r>
-    </w:p>
-    <w:p>
-      <w:pPr>
-        <w:pStyle w:val="a3"/>
-        <w:numPr>
-          <w:ilvl w:val="0"/>
-          <w:numId w:val="4"/>
-        </w:numPr>
-      </w:pPr>
-      <w:r>
-        <w:t>Точка выхода из контура</w:t>
-      </w:r>
-    </w:p>
-    <w:p>
-      <w:pPr>
-        <w:pStyle w:val="a3"/>
-        <w:numPr>
-          <w:ilvl w:val="0"/>
-          <w:numId w:val="4"/>
-        </w:numPr>
-      </w:pPr>
-      <w:r>
-        <w:t>Траектория выхода из контура</w:t>
-      </w:r>
-    </w:p>
-    <w:p>
-      <w:pPr>
-        <w:pStyle w:val="a3"/>
-        <w:numPr>
-          <w:ilvl w:val="0"/>
-          <w:numId w:val="4"/>
-        </w:numPr>
-      </w:pPr>
-      <w:r>
-        <w:t>Точка выключения инструмента</w:t>
-      </w:r>
-    </w:p>
-    <w:p>
-      <w:pPr>
-        <w:pStyle w:val="a3"/>
-        <w:numPr>
-          <w:ilvl w:val="0"/>
-          <w:numId w:val="4"/>
-        </w:numPr>
-      </w:pPr>
-      <w:r>
-        <w:t>Холостой ход (от точки выключения до следующей точки врезки)</w:t>
-      </w:r>
-    </w:p>
-    <w:p>
-      <w:pPr>
-        <w:pStyle w:val="a3"/>
         <w:jc w:val="center"/>
         <w:rPr>
           <w:rFonts w:cs="Times New Roman"/>
@@ -327,7 +134,7 @@
         <mc:AlternateContent>
           <mc:Choice Requires="wpg">
             <w:drawing>
-              <wp:inline distT="0" distB="0" distL="0" distR="0" wp14:anchorId="66592A7B" wp14:editId="05BFB11D">
+              <wp:inline distT="0" distB="0" distL="0" distR="0" wp14:anchorId="1EA0985F" wp14:editId="120225AB">
                 <wp:extent cx="1894353" cy="1286135"/>
                 <wp:effectExtent l="0" t="0" r="10795" b="28575"/>
                 <wp:docPr id="161" name="Группа 161"/>
@@ -3598,6 +3405,120 @@
     <w:p>
       <w:pPr>
         <w:pStyle w:val="a3"/>
+        <w:numPr>
+          <w:ilvl w:val="0"/>
+          <w:numId w:val="4"/>
+        </w:numPr>
+      </w:pPr>
+      <w:r>
+        <w:t>Точка врезки</w:t>
+      </w:r>
+    </w:p>
+    <w:p>
+      <w:pPr>
+        <w:pStyle w:val="a3"/>
+        <w:numPr>
+          <w:ilvl w:val="0"/>
+          <w:numId w:val="4"/>
+        </w:numPr>
+      </w:pPr>
+      <w:r>
+        <w:t>Траектория входа в контур</w:t>
+      </w:r>
+    </w:p>
+    <w:p>
+      <w:pPr>
+        <w:pStyle w:val="a3"/>
+        <w:numPr>
+          <w:ilvl w:val="0"/>
+          <w:numId w:val="4"/>
+        </w:numPr>
+      </w:pPr>
+      <w:r>
+        <w:t>Точка входа в эквидистантный контур</w:t>
+      </w:r>
+    </w:p>
+    <w:p>
+      <w:pPr>
+        <w:pStyle w:val="a3"/>
+        <w:numPr>
+          <w:ilvl w:val="0"/>
+          <w:numId w:val="4"/>
+        </w:numPr>
+      </w:pPr>
+      <w:r>
+        <w:t xml:space="preserve">Резка по </w:t>
+      </w:r>
+      <w:r>
+        <w:t>(</w:t>
+      </w:r>
+      <w:r>
+        <w:t>эквидист</w:t>
+      </w:r>
+      <w:bookmarkStart w:id="0" w:name="_GoBack"/>
+      <w:bookmarkEnd w:id="0"/>
+      <w:r>
+        <w:t>антному</w:t>
+      </w:r>
+      <w:r>
+        <w:t>)</w:t>
+      </w:r>
+      <w:r>
+        <w:t xml:space="preserve"> контуру</w:t>
+      </w:r>
+    </w:p>
+    <w:p>
+      <w:pPr>
+        <w:pStyle w:val="a3"/>
+        <w:numPr>
+          <w:ilvl w:val="0"/>
+          <w:numId w:val="4"/>
+        </w:numPr>
+      </w:pPr>
+      <w:r>
+        <w:lastRenderedPageBreak/>
+        <w:t>Точка выхода из контура</w:t>
+      </w:r>
+    </w:p>
+    <w:p>
+      <w:pPr>
+        <w:pStyle w:val="a3"/>
+        <w:numPr>
+          <w:ilvl w:val="0"/>
+          <w:numId w:val="4"/>
+        </w:numPr>
+      </w:pPr>
+      <w:r>
+        <w:t>Траектория выхода из контура</w:t>
+      </w:r>
+    </w:p>
+    <w:p>
+      <w:pPr>
+        <w:pStyle w:val="a3"/>
+        <w:numPr>
+          <w:ilvl w:val="0"/>
+          <w:numId w:val="4"/>
+        </w:numPr>
+      </w:pPr>
+      <w:r>
+        <w:t>Точка выключения инструмента</w:t>
+      </w:r>
+    </w:p>
+    <w:p>
+      <w:pPr>
+        <w:pStyle w:val="a3"/>
+        <w:numPr>
+          <w:ilvl w:val="0"/>
+          <w:numId w:val="4"/>
+        </w:numPr>
+      </w:pPr>
+      <w:r>
+        <w:t>Холостой ход (от точки выключения до следующей точки врезки)</w:t>
+      </w:r>
+    </w:p>
+    <w:p>
+      <w:pPr>
+        <w:pStyle w:val="a3"/>
       </w:pPr>
       <w:r>
         <w:t>Кроме того, в процессе резки могут применяться разнообразные техники резки:</w:t>
@@ -3624,7 +3545,6 @@
         </w:numPr>
       </w:pPr>
       <w:r>
-        <w:lastRenderedPageBreak/>
         <w:t>Мульти-контурная резка, когда контуры нескольких деталей режутся за одно движение резака, без выключения (например, резка «змейкой» или «восьмеркой»)</w:t>
       </w:r>
     </w:p>
@@ -3844,7 +3764,7 @@
           <v:shape id="_x0000_i1025" type="#_x0000_t75" style="width:56.25pt;height:15.75pt" o:ole="">
             <v:imagedata r:id="rId9" o:title=""/>
           </v:shape>
-          <o:OLEObject Type="Embed" ProgID="Equation.DSMT4" ShapeID="_x0000_i1025" DrawAspect="Content" ObjectID="_1542723099" r:id="rId10"/>
+          <o:OLEObject Type="Embed" ProgID="Equation.DSMT4" ShapeID="_x0000_i1025" DrawAspect="Content" ObjectID="_1542790683" r:id="rId10"/>
         </w:object>
       </w:r>
       <w:r>
@@ -4057,7 +3977,7 @@
           <v:shape id="_x0000_i1026" type="#_x0000_t75" style="width:160.5pt;height:20.25pt" o:ole="">
             <v:imagedata r:id="rId11" o:title=""/>
           </v:shape>
-          <o:OLEObject Type="Embed" ProgID="Equation.DSMT4" ShapeID="_x0000_i1026" DrawAspect="Content" ObjectID="_1542723100" r:id="rId12"/>
+          <o:OLEObject Type="Embed" ProgID="Equation.DSMT4" ShapeID="_x0000_i1026" DrawAspect="Content" ObjectID="_1542790684" r:id="rId12"/>
         </w:object>
       </w:r>
       <w:r>
@@ -4102,7 +4022,7 @@
           <v:shape id="_x0000_i1027" type="#_x0000_t75" style="width:162.75pt;height:18.75pt" o:ole="">
             <v:imagedata r:id="rId13" o:title=""/>
           </v:shape>
-          <o:OLEObject Type="Embed" ProgID="Equation.DSMT4" ShapeID="_x0000_i1027" DrawAspect="Content" ObjectID="_1542723101" r:id="rId14"/>
+          <o:OLEObject Type="Embed" ProgID="Equation.DSMT4" ShapeID="_x0000_i1027" DrawAspect="Content" ObjectID="_1542790685" r:id="rId14"/>
         </w:object>
       </w:r>
       <w:r>
@@ -4125,7 +4045,7 @@
           <v:shape id="_x0000_i1028" type="#_x0000_t75" style="width:168.75pt;height:18.75pt" o:ole="">
             <v:imagedata r:id="rId15" o:title=""/>
           </v:shape>
-          <o:OLEObject Type="Embed" ProgID="Equation.DSMT4" ShapeID="_x0000_i1028" DrawAspect="Content" ObjectID="_1542723102" r:id="rId16"/>
+          <o:OLEObject Type="Embed" ProgID="Equation.DSMT4" ShapeID="_x0000_i1028" DrawAspect="Content" ObjectID="_1542790686" r:id="rId16"/>
         </w:object>
       </w:r>
       <w:r>
@@ -4684,6 +4604,7 @@
         <w:pStyle w:val="a3"/>
       </w:pPr>
       <w:r>
+        <w:lastRenderedPageBreak/>
         <w:t>Данное ограничение хорошо известно, описано в литературе и используется во всех практически применяемых алгоритмах маршрутизации резки.</w:t>
       </w:r>
     </w:p>
@@ -4945,7 +4866,7 @@
           <v:shape id="_x0000_i1029" type="#_x0000_t75" style="width:141.75pt;height:29.25pt" o:ole="">
             <v:imagedata r:id="rId17" o:title=""/>
           </v:shape>
-          <o:OLEObject Type="Embed" ProgID="Equation.DSMT4" ShapeID="_x0000_i1029" DrawAspect="Content" ObjectID="_1542723103" r:id="rId18"/>
+          <o:OLEObject Type="Embed" ProgID="Equation.DSMT4" ShapeID="_x0000_i1029" DrawAspect="Content" ObjectID="_1542790687" r:id="rId18"/>
         </w:object>
       </w:r>
       <w:r>
@@ -4978,7 +4899,7 @@
           <v:shape id="_x0000_i1030" type="#_x0000_t75" style="width:126.75pt;height:29.25pt" o:ole="">
             <v:imagedata r:id="rId19" o:title=""/>
           </v:shape>
-          <o:OLEObject Type="Embed" ProgID="Equation.DSMT4" ShapeID="_x0000_i1030" DrawAspect="Content" ObjectID="_1542723104" r:id="rId20"/>
+          <o:OLEObject Type="Embed" ProgID="Equation.DSMT4" ShapeID="_x0000_i1030" DrawAspect="Content" ObjectID="_1542790688" r:id="rId20"/>
         </w:object>
       </w:r>
       <w:r>
@@ -5023,7 +4944,6 @@
         <w:pStyle w:val="a3"/>
       </w:pPr>
       <w:r>
-        <w:lastRenderedPageBreak/>
         <w:t xml:space="preserve">Более того, как правило, непрерывную границу этой области разбивают на отдельные точки с некоторым шагом. После этого множество возможных положений точек врезки </w:t>
       </w:r>
       <w:proofErr w:type="spellStart"/>
@@ -7252,7 +7172,11 @@
       </w:r>
       <w:proofErr w:type="gramEnd"/>
       <w:r>
-        <w:t xml:space="preserve"> стрелки, точка 1 – по часовой, точка 4 в обоих направлениях, а точка 2 – не является допустимой точкой врезки.</w:t>
+        <w:t xml:space="preserve"> стрелки, точка 1 – по часовой, точка 4 в обоих направлениях, а точка 2 – </w:t>
+      </w:r>
+      <w:r>
+        <w:lastRenderedPageBreak/>
+        <w:t>не является допустимой точкой врезки.</w:t>
       </w:r>
       <w:r>
         <w:t xml:space="preserve"> После этого для средней детали аналогично допустимы точки 4, 6 и 7, а недопустимой 5. </w:t>
@@ -8796,7 +8720,7 @@
           <v:shape id="_x0000_i1031" type="#_x0000_t75" style="width:33pt;height:15.75pt" o:ole="">
             <v:imagedata r:id="rId23" o:title=""/>
           </v:shape>
-          <o:OLEObject Type="Embed" ProgID="Equation.DSMT4" ShapeID="_x0000_i1031" DrawAspect="Content" ObjectID="_1542723105" r:id="rId24"/>
+          <o:OLEObject Type="Embed" ProgID="Equation.DSMT4" ShapeID="_x0000_i1031" DrawAspect="Content" ObjectID="_1542790689" r:id="rId24"/>
         </w:object>
       </w:r>
       <w:r>
@@ -8816,7 +8740,7 @@
           <v:shape id="_x0000_i1032" type="#_x0000_t75" style="width:39.75pt;height:15pt" o:ole="">
             <v:imagedata r:id="rId25" o:title=""/>
           </v:shape>
-          <o:OLEObject Type="Embed" ProgID="Equation.DSMT4" ShapeID="_x0000_i1032" DrawAspect="Content" ObjectID="_1542723106" r:id="rId26"/>
+          <o:OLEObject Type="Embed" ProgID="Equation.DSMT4" ShapeID="_x0000_i1032" DrawAspect="Content" ObjectID="_1542790690" r:id="rId26"/>
         </w:object>
       </w:r>
       <w:r>
@@ -8839,7 +8763,7 @@
           <v:shape id="_x0000_i1033" type="#_x0000_t75" style="width:186.75pt;height:30.75pt" o:ole="">
             <v:imagedata r:id="rId27" o:title=""/>
           </v:shape>
-          <o:OLEObject Type="Embed" ProgID="Equation.DSMT4" ShapeID="_x0000_i1033" DrawAspect="Content" ObjectID="_1542723107" r:id="rId28"/>
+          <o:OLEObject Type="Embed" ProgID="Equation.DSMT4" ShapeID="_x0000_i1033" DrawAspect="Content" ObjectID="_1542790691" r:id="rId28"/>
         </w:object>
       </w:r>
     </w:p>
@@ -8856,7 +8780,7 @@
           <v:shape id="_x0000_i1034" type="#_x0000_t75" style="width:105pt;height:18pt" o:ole="">
             <v:imagedata r:id="rId29" o:title=""/>
           </v:shape>
-          <o:OLEObject Type="Embed" ProgID="Equation.DSMT4" ShapeID="_x0000_i1034" DrawAspect="Content" ObjectID="_1542723108" r:id="rId30"/>
+          <o:OLEObject Type="Embed" ProgID="Equation.DSMT4" ShapeID="_x0000_i1034" DrawAspect="Content" ObjectID="_1542790692" r:id="rId30"/>
         </w:object>
       </w:r>
     </w:p>
@@ -8870,7 +8794,7 @@
           <v:shape id="_x0000_i1035" type="#_x0000_t75" style="width:177pt;height:30.75pt" o:ole="">
             <v:imagedata r:id="rId31" o:title=""/>
           </v:shape>
-          <o:OLEObject Type="Embed" ProgID="Equation.DSMT4" ShapeID="_x0000_i1035" DrawAspect="Content" ObjectID="_1542723109" r:id="rId32"/>
+          <o:OLEObject Type="Embed" ProgID="Equation.DSMT4" ShapeID="_x0000_i1035" DrawAspect="Content" ObjectID="_1542790693" r:id="rId32"/>
         </w:object>
       </w:r>
     </w:p>
@@ -8942,6 +8866,7 @@
                 <w:noProof/>
                 <w:lang w:val="ru-RU" w:eastAsia="ru-RU"/>
               </w:rPr>
+              <w:lastRenderedPageBreak/>
               <w:drawing>
                 <wp:inline distT="0" distB="0" distL="0" distR="0" wp14:anchorId="1159134C" wp14:editId="2145FAB7">
                   <wp:extent cx="2444400" cy="2160000"/>
@@ -9396,15 +9321,7 @@
         </w:numPr>
       </w:pPr>
       <w:r>
-        <w:t>Следует избегать «</w:t>
-      </w:r>
-      <w:proofErr w:type="spellStart"/>
-      <w:r>
-        <w:t>островов»</w:t>
-      </w:r>
-      <w:proofErr w:type="spellEnd"/>
-      <w:r>
-        <w:t xml:space="preserve"> или узких длинных полос материала, содержащих не вырезанные детали.</w:t>
+        <w:t>Следует избегать «островов» или узких длинных полос материала, содержащих не вырезанные детали.</w:t>
       </w:r>
     </w:p>
     <w:p>
@@ -10092,14 +10009,20 @@
     </w:p>
     <w:p>
       <w:pPr>
-        <w:pStyle w:val="a5"/>
+        <w:pStyle w:val="a3"/>
         <w:numPr>
           <w:ilvl w:val="0"/>
-          <w:numId w:val="7"/>
+          <w:numId w:val="8"/>
         </w:numPr>
       </w:pPr>
       <w:r>
-        <w:t>Петунин А.А.</w:t>
+        <w:t>Петунин А.</w:t>
+      </w:r>
+      <w:r>
+        <w:t xml:space="preserve"> </w:t>
+      </w:r>
+      <w:r>
+        <w:t>А.</w:t>
       </w:r>
       <w:r>
         <w:t xml:space="preserve"> Расчет тепловых полей при термической резке заготовок из листовых материалов </w:t>
@@ -10108,18 +10031,30 @@
         <w:t xml:space="preserve">/ </w:t>
       </w:r>
       <w:r>
-        <w:t>А.А.</w:t>
+        <w:t>А.</w:t>
       </w:r>
       <w:r>
         <w:t xml:space="preserve"> </w:t>
       </w:r>
       <w:r>
-        <w:t>Петунин, Е.Г.</w:t>
+        <w:t>А.</w:t>
       </w:r>
       <w:r>
         <w:t xml:space="preserve"> </w:t>
       </w:r>
       <w:r>
+        <w:t>Петунин, Е</w:t>
+      </w:r>
+      <w:r>
+        <w:t xml:space="preserve"> </w:t>
+      </w:r>
+      <w:r>
+        <w:t>Г.</w:t>
+      </w:r>
+      <w:r>
+        <w:t xml:space="preserve"> </w:t>
+      </w:r>
+      <w:r>
         <w:t xml:space="preserve">Полищук </w:t>
       </w:r>
       <w:r>
@@ -10128,8 +10063,6 @@
       <w:r>
         <w:t>И</w:t>
       </w:r>
-      <w:bookmarkStart w:id="0" w:name="_GoBack"/>
-      <w:bookmarkEnd w:id="0"/>
       <w:r>
         <w:t>нформационные технологии и системы</w:t>
       </w:r>
@@ -10191,15 +10124,18 @@
         <w:t xml:space="preserve"> – Челябинск, 2016. – С. </w:t>
       </w:r>
       <w:r>
-        <w:t>142-144.</w:t>
+        <w:t>142–</w:t>
+      </w:r>
+      <w:r>
+        <w:t>144.</w:t>
       </w:r>
     </w:p>
     <w:p>
       <w:pPr>
-        <w:pStyle w:val="a5"/>
+        <w:pStyle w:val="a3"/>
         <w:numPr>
           <w:ilvl w:val="0"/>
-          <w:numId w:val="7"/>
+          <w:numId w:val="8"/>
         </w:numPr>
       </w:pPr>
     </w:p>
@@ -10315,7 +10251,7 @@
             <w:sz w:val="16"/>
             <w:szCs w:val="16"/>
           </w:rPr>
-          <w:t>1</w:t>
+          <w:t>7</w:t>
         </w:r>
         <w:r>
           <w:rPr>
@@ -11047,6 +10983,92 @@
       </w:rPr>
     </w:lvl>
   </w:abstractNum>
+  <w:abstractNum w:abstractNumId="7">
+    <w:nsid w:val="71785D7B"/>
+    <w:multiLevelType w:val="hybridMultilevel"/>
+    <w:tmpl w:val="F16E9A88"/>
+    <w:lvl w:ilvl="0" w:tplc="0419000F">
+      <w:start w:val="1"/>
+      <w:numFmt w:val="decimal"/>
+      <w:lvlText w:val="%1."/>
+      <w:lvlJc w:val="left"/>
+      <w:pPr>
+        <w:ind w:left="720" w:hanging="360"/>
+      </w:pPr>
+    </w:lvl>
+    <w:lvl w:ilvl="1" w:tplc="04190019" w:tentative="1">
+      <w:start w:val="1"/>
+      <w:numFmt w:val="lowerLetter"/>
+      <w:lvlText w:val="%2."/>
+      <w:lvlJc w:val="left"/>
+      <w:pPr>
+        <w:ind w:left="1440" w:hanging="360"/>
+      </w:pPr>
+    </w:lvl>
+    <w:lvl w:ilvl="2" w:tplc="0419001B" w:tentative="1">
+      <w:start w:val="1"/>
+      <w:numFmt w:val="lowerRoman"/>
+      <w:lvlText w:val="%3."/>
+      <w:lvlJc w:val="right"/>
+      <w:pPr>
+        <w:ind w:left="2160" w:hanging="180"/>
+      </w:pPr>
+    </w:lvl>
+    <w:lvl w:ilvl="3" w:tplc="0419000F" w:tentative="1">
+      <w:start w:val="1"/>
+      <w:numFmt w:val="decimal"/>
+      <w:lvlText w:val="%4."/>
+      <w:lvlJc w:val="left"/>
+      <w:pPr>
+        <w:ind w:left="2880" w:hanging="360"/>
+      </w:pPr>
+    </w:lvl>
+    <w:lvl w:ilvl="4" w:tplc="04190019" w:tentative="1">
+      <w:start w:val="1"/>
+      <w:numFmt w:val="lowerLetter"/>
+      <w:lvlText w:val="%5."/>
+      <w:lvlJc w:val="left"/>
+      <w:pPr>
+        <w:ind w:left="3600" w:hanging="360"/>
+      </w:pPr>
+    </w:lvl>
+    <w:lvl w:ilvl="5" w:tplc="0419001B" w:tentative="1">
+      <w:start w:val="1"/>
+      <w:numFmt w:val="lowerRoman"/>
+      <w:lvlText w:val="%6."/>
+      <w:lvlJc w:val="right"/>
+      <w:pPr>
+        <w:ind w:left="4320" w:hanging="180"/>
+      </w:pPr>
+    </w:lvl>
+    <w:lvl w:ilvl="6" w:tplc="0419000F" w:tentative="1">
+      <w:start w:val="1"/>
+      <w:numFmt w:val="decimal"/>
+      <w:lvlText w:val="%7."/>
+      <w:lvlJc w:val="left"/>
+      <w:pPr>
+        <w:ind w:left="5040" w:hanging="360"/>
+      </w:pPr>
+    </w:lvl>
+    <w:lvl w:ilvl="7" w:tplc="04190019" w:tentative="1">
+      <w:start w:val="1"/>
+      <w:numFmt w:val="lowerLetter"/>
+      <w:lvlText w:val="%8."/>
+      <w:lvlJc w:val="left"/>
+      <w:pPr>
+        <w:ind w:left="5760" w:hanging="360"/>
+      </w:pPr>
+    </w:lvl>
+    <w:lvl w:ilvl="8" w:tplc="0419001B" w:tentative="1">
+      <w:start w:val="1"/>
+      <w:numFmt w:val="lowerRoman"/>
+      <w:lvlText w:val="%9."/>
+      <w:lvlJc w:val="right"/>
+      <w:pPr>
+        <w:ind w:left="6480" w:hanging="180"/>
+      </w:pPr>
+    </w:lvl>
+  </w:abstractNum>
   <w:num w:numId="1">
     <w:abstractNumId w:val="5"/>
   </w:num>
@@ -11067,6 +11089,9 @@
   </w:num>
   <w:num w:numId="7">
     <w:abstractNumId w:val="4"/>
+  </w:num>
+  <w:num w:numId="8">
+    <w:abstractNumId w:val="7"/>
   </w:num>
 </w:numbering>
 </file>
@@ -11244,7 +11269,7 @@
     <w:link w:val="10"/>
     <w:uiPriority w:val="9"/>
     <w:qFormat/>
-    <w:rsid w:val="00500FE2"/>
+    <w:rsid w:val="008B1B8F"/>
     <w:pPr>
       <w:keepNext/>
       <w:keepLines/>
@@ -11256,7 +11281,7 @@
       <w:rFonts w:eastAsiaTheme="majorEastAsia"/>
       <w:b/>
       <w:bCs/>
-      <w:sz w:val="28"/>
+      <w:sz w:val="32"/>
       <w:szCs w:val="28"/>
     </w:rPr>
   </w:style>
@@ -11268,7 +11293,7 @@
     <w:uiPriority w:val="9"/>
     <w:unhideWhenUsed/>
     <w:qFormat/>
-    <w:rsid w:val="00500FE2"/>
+    <w:rsid w:val="008B1B8F"/>
     <w:pPr>
       <w:keepNext/>
       <w:keepLines/>
@@ -11279,7 +11304,7 @@
       <w:rFonts w:eastAsiaTheme="majorEastAsia"/>
       <w:b/>
       <w:bCs/>
-      <w:sz w:val="26"/>
+      <w:sz w:val="28"/>
       <w:szCs w:val="26"/>
     </w:rPr>
   </w:style>
@@ -11291,7 +11316,7 @@
     <w:uiPriority w:val="9"/>
     <w:unhideWhenUsed/>
     <w:qFormat/>
-    <w:rsid w:val="00502FBB"/>
+    <w:rsid w:val="008B1B8F"/>
     <w:pPr>
       <w:keepNext/>
       <w:keepLines/>
@@ -11302,6 +11327,7 @@
       <w:rFonts w:eastAsiaTheme="majorEastAsia"/>
       <w:b/>
       <w:bCs/>
+      <w:sz w:val="26"/>
     </w:rPr>
   </w:style>
   <w:style w:type="character" w:default="1" w:styleId="a0">
@@ -11335,12 +11361,12 @@
     <w:basedOn w:val="a0"/>
     <w:link w:val="1"/>
     <w:uiPriority w:val="9"/>
-    <w:rsid w:val="00500FE2"/>
+    <w:rsid w:val="008B1B8F"/>
     <w:rPr>
       <w:rFonts w:ascii="Times New Roman" w:eastAsiaTheme="majorEastAsia" w:hAnsi="Times New Roman" w:cs="Times New Roman"/>
       <w:b/>
       <w:bCs/>
-      <w:sz w:val="28"/>
+      <w:sz w:val="32"/>
       <w:szCs w:val="28"/>
     </w:rPr>
   </w:style>
@@ -11349,7 +11375,7 @@
     <w:link w:val="a4"/>
     <w:uiPriority w:val="1"/>
     <w:qFormat/>
-    <w:rsid w:val="00FE3047"/>
+    <w:rsid w:val="005D74E3"/>
     <w:pPr>
       <w:tabs>
         <w:tab w:val="center" w:pos="4536"/>
@@ -11360,7 +11386,7 @@
     </w:pPr>
     <w:rPr>
       <w:rFonts w:ascii="Times New Roman" w:hAnsi="Times New Roman"/>
-      <w:sz w:val="20"/>
+      <w:sz w:val="24"/>
     </w:rPr>
   </w:style>
   <w:style w:type="character" w:customStyle="1" w:styleId="20">
@@ -11368,12 +11394,12 @@
     <w:basedOn w:val="a0"/>
     <w:link w:val="2"/>
     <w:uiPriority w:val="9"/>
-    <w:rsid w:val="00500FE2"/>
+    <w:rsid w:val="008B1B8F"/>
     <w:rPr>
       <w:rFonts w:ascii="Times New Roman" w:eastAsiaTheme="majorEastAsia" w:hAnsi="Times New Roman" w:cs="Times New Roman"/>
       <w:b/>
       <w:bCs/>
-      <w:sz w:val="26"/>
+      <w:sz w:val="28"/>
       <w:szCs w:val="26"/>
     </w:rPr>
   </w:style>
@@ -11382,12 +11408,12 @@
     <w:basedOn w:val="a0"/>
     <w:link w:val="3"/>
     <w:uiPriority w:val="9"/>
-    <w:rsid w:val="00502FBB"/>
+    <w:rsid w:val="008B1B8F"/>
     <w:rPr>
       <w:rFonts w:ascii="Times New Roman" w:eastAsiaTheme="majorEastAsia" w:hAnsi="Times New Roman" w:cs="Times New Roman"/>
       <w:b/>
       <w:bCs/>
-      <w:sz w:val="24"/>
+      <w:sz w:val="26"/>
       <w:szCs w:val="24"/>
     </w:rPr>
   </w:style>
@@ -11407,7 +11433,7 @@
     <w:basedOn w:val="a3"/>
     <w:link w:val="a7"/>
     <w:qFormat/>
-    <w:rsid w:val="007D58B2"/>
+    <w:rsid w:val="000D1379"/>
     <w:pPr>
       <w:spacing w:after="240"/>
       <w:jc w:val="center"/>
@@ -11415,6 +11441,7 @@
     <w:rPr>
       <w:rFonts w:cs="Times New Roman"/>
       <w:i/>
+      <w:sz w:val="22"/>
     </w:rPr>
   </w:style>
   <w:style w:type="paragraph" w:customStyle="1" w:styleId="Equation">
@@ -11440,21 +11467,21 @@
     <w:basedOn w:val="a0"/>
     <w:link w:val="a3"/>
     <w:uiPriority w:val="1"/>
-    <w:rsid w:val="00FE3047"/>
+    <w:rsid w:val="005D74E3"/>
     <w:rPr>
       <w:rFonts w:ascii="Times New Roman" w:hAnsi="Times New Roman"/>
-      <w:sz w:val="20"/>
+      <w:sz w:val="24"/>
     </w:rPr>
   </w:style>
   <w:style w:type="character" w:customStyle="1" w:styleId="a7">
     <w:name w:val="Подпись рисунка Знак"/>
     <w:basedOn w:val="a4"/>
     <w:link w:val="a6"/>
-    <w:rsid w:val="007D58B2"/>
+    <w:rsid w:val="000D1379"/>
     <w:rPr>
       <w:rFonts w:ascii="Times New Roman" w:hAnsi="Times New Roman" w:cs="Times New Roman"/>
       <w:i/>
-      <w:sz w:val="20"/>
+      <w:sz w:val="24"/>
     </w:rPr>
   </w:style>
   <w:style w:type="paragraph" w:customStyle="1" w:styleId="Paragraph">
@@ -11602,6 +11629,30 @@
       <w:rFonts w:ascii="Times New Roman" w:hAnsi="Times New Roman" w:cs="Times New Roman"/>
       <w:sz w:val="20"/>
       <w:szCs w:val="24"/>
+    </w:rPr>
+  </w:style>
+  <w:style w:type="paragraph" w:customStyle="1" w:styleId="af">
+    <w:name w:val="Аннотация"/>
+    <w:basedOn w:val="a"/>
+    <w:link w:val="af0"/>
+    <w:qFormat/>
+    <w:rsid w:val="008B1B8F"/>
+    <w:pPr>
+      <w:jc w:val="both"/>
+    </w:pPr>
+    <w:rPr>
+      <w:szCs w:val="16"/>
+    </w:rPr>
+  </w:style>
+  <w:style w:type="character" w:customStyle="1" w:styleId="af0">
+    <w:name w:val="Аннотация Знак"/>
+    <w:basedOn w:val="a0"/>
+    <w:link w:val="af"/>
+    <w:rsid w:val="008B1B8F"/>
+    <w:rPr>
+      <w:rFonts w:ascii="Times New Roman" w:hAnsi="Times New Roman" w:cs="Times New Roman"/>
+      <w:sz w:val="20"/>
+      <w:szCs w:val="16"/>
     </w:rPr>
   </w:style>
 </w:styles>
@@ -11780,7 +11831,7 @@
     <w:link w:val="10"/>
     <w:uiPriority w:val="9"/>
     <w:qFormat/>
-    <w:rsid w:val="00500FE2"/>
+    <w:rsid w:val="008B1B8F"/>
     <w:pPr>
       <w:keepNext/>
       <w:keepLines/>
@@ -11792,7 +11843,7 @@
       <w:rFonts w:eastAsiaTheme="majorEastAsia"/>
       <w:b/>
       <w:bCs/>
-      <w:sz w:val="28"/>
+      <w:sz w:val="32"/>
       <w:szCs w:val="28"/>
     </w:rPr>
   </w:style>
@@ -11804,7 +11855,7 @@
     <w:uiPriority w:val="9"/>
     <w:unhideWhenUsed/>
     <w:qFormat/>
-    <w:rsid w:val="00500FE2"/>
+    <w:rsid w:val="008B1B8F"/>
     <w:pPr>
       <w:keepNext/>
       <w:keepLines/>
@@ -11815,7 +11866,7 @@
       <w:rFonts w:eastAsiaTheme="majorEastAsia"/>
       <w:b/>
       <w:bCs/>
-      <w:sz w:val="26"/>
+      <w:sz w:val="28"/>
       <w:szCs w:val="26"/>
     </w:rPr>
   </w:style>
@@ -11827,7 +11878,7 @@
     <w:uiPriority w:val="9"/>
     <w:unhideWhenUsed/>
     <w:qFormat/>
-    <w:rsid w:val="00502FBB"/>
+    <w:rsid w:val="008B1B8F"/>
     <w:pPr>
       <w:keepNext/>
       <w:keepLines/>
@@ -11838,6 +11889,7 @@
       <w:rFonts w:eastAsiaTheme="majorEastAsia"/>
       <w:b/>
       <w:bCs/>
+      <w:sz w:val="26"/>
     </w:rPr>
   </w:style>
   <w:style w:type="character" w:default="1" w:styleId="a0">
@@ -11871,12 +11923,12 @@
     <w:basedOn w:val="a0"/>
     <w:link w:val="1"/>
     <w:uiPriority w:val="9"/>
-    <w:rsid w:val="00500FE2"/>
+    <w:rsid w:val="008B1B8F"/>
     <w:rPr>
       <w:rFonts w:ascii="Times New Roman" w:eastAsiaTheme="majorEastAsia" w:hAnsi="Times New Roman" w:cs="Times New Roman"/>
       <w:b/>
       <w:bCs/>
-      <w:sz w:val="28"/>
+      <w:sz w:val="32"/>
       <w:szCs w:val="28"/>
     </w:rPr>
   </w:style>
@@ -11885,7 +11937,7 @@
     <w:link w:val="a4"/>
     <w:uiPriority w:val="1"/>
     <w:qFormat/>
-    <w:rsid w:val="00FE3047"/>
+    <w:rsid w:val="005D74E3"/>
     <w:pPr>
       <w:tabs>
         <w:tab w:val="center" w:pos="4536"/>
@@ -11896,7 +11948,7 @@
     </w:pPr>
     <w:rPr>
       <w:rFonts w:ascii="Times New Roman" w:hAnsi="Times New Roman"/>
-      <w:sz w:val="20"/>
+      <w:sz w:val="24"/>
     </w:rPr>
   </w:style>
   <w:style w:type="character" w:customStyle="1" w:styleId="20">
@@ -11904,12 +11956,12 @@
     <w:basedOn w:val="a0"/>
     <w:link w:val="2"/>
     <w:uiPriority w:val="9"/>
-    <w:rsid w:val="00500FE2"/>
+    <w:rsid w:val="008B1B8F"/>
     <w:rPr>
       <w:rFonts w:ascii="Times New Roman" w:eastAsiaTheme="majorEastAsia" w:hAnsi="Times New Roman" w:cs="Times New Roman"/>
       <w:b/>
       <w:bCs/>
-      <w:sz w:val="26"/>
+      <w:sz w:val="28"/>
       <w:szCs w:val="26"/>
     </w:rPr>
   </w:style>
@@ -11918,12 +11970,12 @@
     <w:basedOn w:val="a0"/>
     <w:link w:val="3"/>
     <w:uiPriority w:val="9"/>
-    <w:rsid w:val="00502FBB"/>
+    <w:rsid w:val="008B1B8F"/>
     <w:rPr>
       <w:rFonts w:ascii="Times New Roman" w:eastAsiaTheme="majorEastAsia" w:hAnsi="Times New Roman" w:cs="Times New Roman"/>
       <w:b/>
       <w:bCs/>
-      <w:sz w:val="24"/>
+      <w:sz w:val="26"/>
       <w:szCs w:val="24"/>
     </w:rPr>
   </w:style>
@@ -11943,7 +11995,7 @@
     <w:basedOn w:val="a3"/>
     <w:link w:val="a7"/>
     <w:qFormat/>
-    <w:rsid w:val="007D58B2"/>
+    <w:rsid w:val="000D1379"/>
     <w:pPr>
       <w:spacing w:after="240"/>
       <w:jc w:val="center"/>
@@ -11951,6 +12003,7 @@
     <w:rPr>
       <w:rFonts w:cs="Times New Roman"/>
       <w:i/>
+      <w:sz w:val="22"/>
     </w:rPr>
   </w:style>
   <w:style w:type="paragraph" w:customStyle="1" w:styleId="Equation">
@@ -11976,21 +12029,21 @@
     <w:basedOn w:val="a0"/>
     <w:link w:val="a3"/>
     <w:uiPriority w:val="1"/>
-    <w:rsid w:val="00FE3047"/>
+    <w:rsid w:val="005D74E3"/>
     <w:rPr>
       <w:rFonts w:ascii="Times New Roman" w:hAnsi="Times New Roman"/>
-      <w:sz w:val="20"/>
+      <w:sz w:val="24"/>
     </w:rPr>
   </w:style>
   <w:style w:type="character" w:customStyle="1" w:styleId="a7">
     <w:name w:val="Подпись рисунка Знак"/>
     <w:basedOn w:val="a4"/>
     <w:link w:val="a6"/>
-    <w:rsid w:val="007D58B2"/>
+    <w:rsid w:val="000D1379"/>
     <w:rPr>
       <w:rFonts w:ascii="Times New Roman" w:hAnsi="Times New Roman" w:cs="Times New Roman"/>
       <w:i/>
-      <w:sz w:val="20"/>
+      <w:sz w:val="24"/>
     </w:rPr>
   </w:style>
   <w:style w:type="paragraph" w:customStyle="1" w:styleId="Paragraph">
@@ -12140,6 +12193,30 @@
       <w:szCs w:val="24"/>
     </w:rPr>
   </w:style>
+  <w:style w:type="paragraph" w:customStyle="1" w:styleId="af">
+    <w:name w:val="Аннотация"/>
+    <w:basedOn w:val="a"/>
+    <w:link w:val="af0"/>
+    <w:qFormat/>
+    <w:rsid w:val="008B1B8F"/>
+    <w:pPr>
+      <w:jc w:val="both"/>
+    </w:pPr>
+    <w:rPr>
+      <w:szCs w:val="16"/>
+    </w:rPr>
+  </w:style>
+  <w:style w:type="character" w:customStyle="1" w:styleId="af0">
+    <w:name w:val="Аннотация Знак"/>
+    <w:basedOn w:val="a0"/>
+    <w:link w:val="af"/>
+    <w:rsid w:val="008B1B8F"/>
+    <w:rPr>
+      <w:rFonts w:ascii="Times New Roman" w:hAnsi="Times New Roman" w:cs="Times New Roman"/>
+      <w:sz w:val="20"/>
+      <w:szCs w:val="16"/>
+    </w:rPr>
+  </w:style>
 </w:styles>
 </file>
 
@@ -12223,7 +12300,7 @@
   <w:rsids>
     <w:rsidRoot w:val="00A233E9"/>
     <w:rsid w:val="00A233E9"/>
-    <w:rsid w:val="00F43332"/>
+    <w:rsid w:val="00BE355B"/>
   </w:rsids>
   <m:mathPr>
     <m:mathFont m:val="Cambria Math"/>
@@ -12930,7 +13007,7 @@
 </file>
 
 <file path=customXml/itemProps1.xml><?xml version="1.0" encoding="utf-8"?>
-<ds:datastoreItem xmlns:ds="http://schemas.openxmlformats.org/officeDocument/2006/customXml" ds:itemID="{ECB719FF-43D4-44F2-B620-22CB1FC0EE8D}">
+<ds:datastoreItem xmlns:ds="http://schemas.openxmlformats.org/officeDocument/2006/customXml" ds:itemID="{5C15E5EC-0098-40A8-92E9-256192F1C527}">
   <ds:schemaRefs>
     <ds:schemaRef ds:uri="http://schemas.openxmlformats.org/officeDocument/2006/bibliography"/>
   </ds:schemaRefs>

</xml_diff>

<commit_message>
And three more refs
</commit_message>
<xml_diff>
--- a/History/article2016.docx
+++ b/History/article2016.docx
@@ -3785,7 +3785,7 @@
           <v:shape id="_x0000_i1025" type="#_x0000_t75" style="width:56.25pt;height:15.75pt" o:ole="">
             <v:imagedata r:id="rId9" o:title=""/>
           </v:shape>
-          <o:OLEObject Type="Embed" ProgID="Equation.DSMT4" ShapeID="_x0000_i1025" DrawAspect="Content" ObjectID="_1543059308" r:id="rId10"/>
+          <o:OLEObject Type="Embed" ProgID="Equation.DSMT4" ShapeID="_x0000_i1025" DrawAspect="Content" ObjectID="_1543060141" r:id="rId10"/>
         </w:object>
       </w:r>
       <w:r>
@@ -3992,7 +3992,7 @@
           <v:shape id="_x0000_i1026" type="#_x0000_t75" style="width:160.5pt;height:20.25pt" o:ole="">
             <v:imagedata r:id="rId11" o:title=""/>
           </v:shape>
-          <o:OLEObject Type="Embed" ProgID="Equation.DSMT4" ShapeID="_x0000_i1026" DrawAspect="Content" ObjectID="_1543059309" r:id="rId12"/>
+          <o:OLEObject Type="Embed" ProgID="Equation.DSMT4" ShapeID="_x0000_i1026" DrawAspect="Content" ObjectID="_1543060142" r:id="rId12"/>
         </w:object>
       </w:r>
       <w:r>
@@ -4037,7 +4037,7 @@
           <v:shape id="_x0000_i1027" type="#_x0000_t75" style="width:162.75pt;height:18.75pt" o:ole="">
             <v:imagedata r:id="rId13" o:title=""/>
           </v:shape>
-          <o:OLEObject Type="Embed" ProgID="Equation.DSMT4" ShapeID="_x0000_i1027" DrawAspect="Content" ObjectID="_1543059310" r:id="rId14"/>
+          <o:OLEObject Type="Embed" ProgID="Equation.DSMT4" ShapeID="_x0000_i1027" DrawAspect="Content" ObjectID="_1543060143" r:id="rId14"/>
         </w:object>
       </w:r>
       <w:r>
@@ -4060,7 +4060,7 @@
           <v:shape id="_x0000_i1028" type="#_x0000_t75" style="width:168.75pt;height:18.75pt" o:ole="">
             <v:imagedata r:id="rId15" o:title=""/>
           </v:shape>
-          <o:OLEObject Type="Embed" ProgID="Equation.DSMT4" ShapeID="_x0000_i1028" DrawAspect="Content" ObjectID="_1543059311" r:id="rId16"/>
+          <o:OLEObject Type="Embed" ProgID="Equation.DSMT4" ShapeID="_x0000_i1028" DrawAspect="Content" ObjectID="_1543060144" r:id="rId16"/>
         </w:object>
       </w:r>
       <w:r>
@@ -4888,7 +4888,7 @@
           <v:shape id="_x0000_i1029" type="#_x0000_t75" style="width:141.75pt;height:29.25pt" o:ole="">
             <v:imagedata r:id="rId17" o:title=""/>
           </v:shape>
-          <o:OLEObject Type="Embed" ProgID="Equation.DSMT4" ShapeID="_x0000_i1029" DrawAspect="Content" ObjectID="_1543059312" r:id="rId18"/>
+          <o:OLEObject Type="Embed" ProgID="Equation.DSMT4" ShapeID="_x0000_i1029" DrawAspect="Content" ObjectID="_1543060145" r:id="rId18"/>
         </w:object>
       </w:r>
       <w:r>
@@ -4921,7 +4921,7 @@
           <v:shape id="_x0000_i1030" type="#_x0000_t75" style="width:126.75pt;height:29.25pt" o:ole="">
             <v:imagedata r:id="rId19" o:title=""/>
           </v:shape>
-          <o:OLEObject Type="Embed" ProgID="Equation.DSMT4" ShapeID="_x0000_i1030" DrawAspect="Content" ObjectID="_1543059313" r:id="rId20"/>
+          <o:OLEObject Type="Embed" ProgID="Equation.DSMT4" ShapeID="_x0000_i1030" DrawAspect="Content" ObjectID="_1543060146" r:id="rId20"/>
         </w:object>
       </w:r>
       <w:r>
@@ -5022,7 +5022,16 @@
         <w:pStyle w:val="a3"/>
       </w:pPr>
       <w:r>
-        <w:t>Это ограничение возникло как эмпирическое правило и долгое время применялось при ручной (интерактивной) разработке маршрута резки. На естественном языке оно формулируется так: точка врезки и направление реза (по или против часовой стрелки) для каждого контура выбираются таким образом, чтобы начало реза проходило вблизи границы листа (внешней или части ранее вырезанного контура), а завершение граничило с «жесткой» частью листа (не имеющей ранее сделанных резов).</w:t>
+        <w:t>Это ограничение возникло как эмпирическое правило и долгое время применялось при ручной (интеракти</w:t>
+      </w:r>
+      <w:r>
+        <w:t xml:space="preserve">вной) разработке маршрута резки, см. </w:t>
+      </w:r>
+      <w:r>
+        <w:t>[=7].</w:t>
+      </w:r>
+      <w:r>
+        <w:t xml:space="preserve"> На естественном языке оно формулируется так: точка врезки и направление реза (по или против часовой стрелки) для каждого контура выбираются таким образом, чтобы начало реза проходило вблизи границы листа (внешней или части ранее вырезанного контура), а завершение граничило с «жесткой» частью листа (не имеющей ранее сделанных резов).</w:t>
       </w:r>
     </w:p>
     <w:p>
@@ -8704,7 +8713,7 @@
           <v:shape id="_x0000_i1031" type="#_x0000_t75" style="width:33pt;height:15.75pt" o:ole="">
             <v:imagedata r:id="rId23" o:title=""/>
           </v:shape>
-          <o:OLEObject Type="Embed" ProgID="Equation.DSMT4" ShapeID="_x0000_i1031" DrawAspect="Content" ObjectID="_1543059314" r:id="rId24"/>
+          <o:OLEObject Type="Embed" ProgID="Equation.DSMT4" ShapeID="_x0000_i1031" DrawAspect="Content" ObjectID="_1543060147" r:id="rId24"/>
         </w:object>
       </w:r>
       <w:r>
@@ -8724,7 +8733,7 @@
           <v:shape id="_x0000_i1032" type="#_x0000_t75" style="width:39.75pt;height:15pt" o:ole="">
             <v:imagedata r:id="rId25" o:title=""/>
           </v:shape>
-          <o:OLEObject Type="Embed" ProgID="Equation.DSMT4" ShapeID="_x0000_i1032" DrawAspect="Content" ObjectID="_1543059315" r:id="rId26"/>
+          <o:OLEObject Type="Embed" ProgID="Equation.DSMT4" ShapeID="_x0000_i1032" DrawAspect="Content" ObjectID="_1543060148" r:id="rId26"/>
         </w:object>
       </w:r>
       <w:r>
@@ -8747,7 +8756,7 @@
           <v:shape id="_x0000_i1033" type="#_x0000_t75" style="width:186.75pt;height:30.75pt" o:ole="">
             <v:imagedata r:id="rId27" o:title=""/>
           </v:shape>
-          <o:OLEObject Type="Embed" ProgID="Equation.DSMT4" ShapeID="_x0000_i1033" DrawAspect="Content" ObjectID="_1543059316" r:id="rId28"/>
+          <o:OLEObject Type="Embed" ProgID="Equation.DSMT4" ShapeID="_x0000_i1033" DrawAspect="Content" ObjectID="_1543060149" r:id="rId28"/>
         </w:object>
       </w:r>
     </w:p>
@@ -8764,7 +8773,7 @@
           <v:shape id="_x0000_i1034" type="#_x0000_t75" style="width:105pt;height:18pt" o:ole="">
             <v:imagedata r:id="rId29" o:title=""/>
           </v:shape>
-          <o:OLEObject Type="Embed" ProgID="Equation.DSMT4" ShapeID="_x0000_i1034" DrawAspect="Content" ObjectID="_1543059317" r:id="rId30"/>
+          <o:OLEObject Type="Embed" ProgID="Equation.DSMT4" ShapeID="_x0000_i1034" DrawAspect="Content" ObjectID="_1543060150" r:id="rId30"/>
         </w:object>
       </w:r>
     </w:p>
@@ -8778,7 +8787,7 @@
           <v:shape id="_x0000_i1035" type="#_x0000_t75" style="width:177pt;height:30.75pt" o:ole="">
             <v:imagedata r:id="rId31" o:title=""/>
           </v:shape>
-          <o:OLEObject Type="Embed" ProgID="Equation.DSMT4" ShapeID="_x0000_i1035" DrawAspect="Content" ObjectID="_1543059318" r:id="rId32"/>
+          <o:OLEObject Type="Embed" ProgID="Equation.DSMT4" ShapeID="_x0000_i1035" DrawAspect="Content" ObjectID="_1543060151" r:id="rId32"/>
         </w:object>
       </w:r>
     </w:p>
@@ -9324,7 +9333,10 @@
         <w:pStyle w:val="a3"/>
       </w:pPr>
       <w:r>
-        <w:t>Формализация таких ограничений представляет собой более сложную математическую задачу.</w:t>
+        <w:t>Формализация таких ограничений представляет собой боле</w:t>
+      </w:r>
+      <w:r>
+        <w:t>е сложную математическую задачу, см. например [=8].</w:t>
       </w:r>
     </w:p>
     <w:p>
@@ -9338,6 +9350,9 @@
     <w:p>
       <w:pPr>
         <w:pStyle w:val="a3"/>
+        <w:rPr>
+          <w:lang w:val="en-US"/>
+        </w:rPr>
       </w:pPr>
       <w:r>
         <w:t>Исследование учёта вышеописанных технологических ограничений на процесс раскроя деталей (размещение их на лист) представляет собой интересную проблему, однако находится вне рамок данной статьи.</w:t>
@@ -9591,8 +9606,16 @@
         <w:t xml:space="preserve">(2) </w:t>
       </w:r>
       <w:r>
-        <w:t>или (3) или более сложную.</w:t>
-      </w:r>
+        <w:t xml:space="preserve">или (3) или более сложную, см. </w:t>
+      </w:r>
+      <w:r>
+        <w:rPr>
+          <w:lang w:val="en-US"/>
+        </w:rPr>
+        <w:t>[9].</w:t>
+      </w:r>
+      <w:bookmarkStart w:id="0" w:name="_GoBack"/>
+      <w:bookmarkEnd w:id="0"/>
     </w:p>
     <w:p>
       <w:pPr>
@@ -10061,7 +10084,16 @@
         </w:numPr>
       </w:pPr>
       <w:r>
-        <w:t>Ченцов А. Г. Модель «неаддитивной» задачи маршрутизации с функциями стоимости, зависящими от списка заданий / А. Г. Ченцов, Я. В. Салий // вестник Южно-Уральского государственного университета. Серия: математическое моделирование и программирование. – Челябинск, 2015. –№ 1. – С. 24–45.</w:t>
+        <w:t>Ченцов А. Г. Модель «неаддитивной» задачи маршрутизации с функциями стоимости, зависящими от списка заданий / А. Г. Ченцов, Я. В. Салий // вестник Южно-Уральского государственного университета. Серия: математическое моделирование и программирование. – Челябинск, 2015. –</w:t>
+      </w:r>
+      <w:r>
+        <w:rPr>
+          <w:lang w:val="en-US"/>
+        </w:rPr>
+        <w:t xml:space="preserve"> </w:t>
+      </w:r>
+      <w:r>
+        <w:t>№ 1. – С. 24–45.</w:t>
       </w:r>
       <w:r>
         <w:rPr>
@@ -10406,19 +10438,37 @@
         </w:numPr>
       </w:pPr>
       <w:r>
-        <w:t>Верхотуров М.А.</w:t>
+        <w:t>Верхотуров М.</w:t>
+      </w:r>
+      <w:r>
+        <w:t xml:space="preserve"> </w:t>
+      </w:r>
+      <w:r>
+        <w:t>А.</w:t>
       </w:r>
       <w:r>
         <w:t xml:space="preserve"> Математическое обеспечение задачи оптимизации пути режущего инструмента при плоском фигурном раскрое на основе цепной резки / </w:t>
       </w:r>
       <w:r>
-        <w:t>М.А.</w:t>
+        <w:t>М.</w:t>
+      </w:r>
+      <w:r>
+        <w:t xml:space="preserve"> </w:t>
+      </w:r>
+      <w:r>
+        <w:t>А.</w:t>
       </w:r>
       <w:r>
         <w:t xml:space="preserve"> Верхотуров, </w:t>
       </w:r>
       <w:r>
-        <w:t>П.Ю.</w:t>
+        <w:t>П.</w:t>
+      </w:r>
+      <w:r>
+        <w:t xml:space="preserve"> </w:t>
+      </w:r>
+      <w:r>
+        <w:t>Ю.</w:t>
       </w:r>
       <w:r>
         <w:t xml:space="preserve"> Тарасенко // Вестник Уфимского государственного авиационного технического университета. – </w:t>
@@ -10448,9 +10498,6 @@
         <w:t>130.</w:t>
       </w:r>
       <w:r>
-        <w:rPr>
-          <w:lang w:val="en-US"/>
-        </w:rPr>
         <w:t>[=5]</w:t>
       </w:r>
     </w:p>
@@ -10574,10 +10621,26 @@
           <w:szCs w:val="22"/>
           <w:lang w:val="en-US"/>
         </w:rPr>
-        <w:t>– P.739–748[=6]</w:t>
-      </w:r>
-      <w:bookmarkStart w:id="0" w:name="_GoBack"/>
-      <w:bookmarkEnd w:id="0"/>
+        <w:t>– P.739–748</w:t>
+      </w:r>
+      <w:r>
+        <w:rPr>
+          <w:rFonts w:cstheme="minorBidi"/>
+          <w:sz w:val="24"/>
+          <w:szCs w:val="22"/>
+          <w:lang w:val="en-US"/>
+        </w:rPr>
+        <w:t>.</w:t>
+      </w:r>
+      <w:r>
+        <w:rPr>
+          <w:rFonts w:cstheme="minorBidi"/>
+          <w:sz w:val="24"/>
+          <w:szCs w:val="22"/>
+          <w:lang w:val="en-US"/>
+        </w:rPr>
+        <w:t>[=6]</w:t>
+      </w:r>
     </w:p>
     <w:p>
       <w:pPr>
@@ -10586,10 +10649,253 @@
           <w:ilvl w:val="0"/>
           <w:numId w:val="8"/>
         </w:numPr>
-        <w:rPr>
-          <w:lang w:val="en-US"/>
-        </w:rPr>
-      </w:pPr>
+      </w:pPr>
+      <w:r>
+        <w:t>Петунин А.</w:t>
+      </w:r>
+      <w:r>
+        <w:t xml:space="preserve"> </w:t>
+      </w:r>
+      <w:r>
+        <w:t>А.</w:t>
+      </w:r>
+      <w:r>
+        <w:t xml:space="preserve"> О некоторых стратегиях формирования маршрута инструмента при разработке управляющих программ для машин термической резки материала / </w:t>
+      </w:r>
+      <w:r>
+        <w:t>А.А.</w:t>
+      </w:r>
+      <w:r>
+        <w:t xml:space="preserve"> </w:t>
+      </w:r>
+      <w:r>
+        <w:t xml:space="preserve">Петунин </w:t>
+      </w:r>
+      <w:r>
+        <w:t xml:space="preserve">// </w:t>
+      </w:r>
+      <w:r>
+        <w:t xml:space="preserve">Вестник Уфимского государственного авиационного технического университета. </w:t>
+      </w:r>
+      <w:r>
+        <w:t xml:space="preserve">– </w:t>
+      </w:r>
+      <w:r>
+        <w:t xml:space="preserve">Уфа, </w:t>
+      </w:r>
+      <w:r>
+        <w:t>2009.</w:t>
+      </w:r>
+      <w:r>
+        <w:t xml:space="preserve"> –</w:t>
+      </w:r>
+      <w:r>
+        <w:t xml:space="preserve"> Т. 13. № 2.</w:t>
+      </w:r>
+      <w:r>
+        <w:t xml:space="preserve"> –</w:t>
+      </w:r>
+      <w:r>
+        <w:t xml:space="preserve"> С. 280–</w:t>
+      </w:r>
+      <w:r>
+        <w:t>286.[=7]</w:t>
+      </w:r>
+    </w:p>
+    <w:p>
+      <w:pPr>
+        <w:pStyle w:val="a3"/>
+        <w:numPr>
+          <w:ilvl w:val="0"/>
+          <w:numId w:val="8"/>
+        </w:numPr>
+      </w:pPr>
+      <w:r>
+        <w:t>Ченцов А.</w:t>
+      </w:r>
+      <w:r>
+        <w:t xml:space="preserve"> </w:t>
+      </w:r>
+      <w:r>
+        <w:t>А.</w:t>
+      </w:r>
+      <w:r>
+        <w:t xml:space="preserve"> </w:t>
+      </w:r>
+      <w:r>
+        <w:t>Задачи маршрутизации с ограничениями и сложными функциями стоимости</w:t>
+      </w:r>
+      <w:r>
+        <w:t xml:space="preserve"> / </w:t>
+      </w:r>
+      <w:r>
+        <w:t>А.</w:t>
+      </w:r>
+      <w:r>
+        <w:t xml:space="preserve"> </w:t>
+      </w:r>
+      <w:r>
+        <w:t>А.</w:t>
+      </w:r>
+      <w:r>
+        <w:t xml:space="preserve"> </w:t>
+      </w:r>
+      <w:r>
+        <w:t>Ченцов, А.</w:t>
+      </w:r>
+      <w:r>
+        <w:t xml:space="preserve"> </w:t>
+      </w:r>
+      <w:r>
+        <w:t>Г.</w:t>
+      </w:r>
+      <w:r>
+        <w:t xml:space="preserve"> </w:t>
+      </w:r>
+      <w:r>
+        <w:t>Ченцов</w:t>
+      </w:r>
+      <w:r>
+        <w:t xml:space="preserve">, </w:t>
+      </w:r>
+      <w:r>
+        <w:t>П.</w:t>
+      </w:r>
+      <w:r>
+        <w:t xml:space="preserve"> </w:t>
+      </w:r>
+      <w:r>
+        <w:t>А.</w:t>
+      </w:r>
+      <w:r>
+        <w:t xml:space="preserve"> </w:t>
+      </w:r>
+      <w:r>
+        <w:t>Ченцов</w:t>
+      </w:r>
+      <w:r>
+        <w:t xml:space="preserve"> // </w:t>
+      </w:r>
+      <w:r>
+        <w:t xml:space="preserve">Мехатроника, автоматизация, управление. </w:t>
+      </w:r>
+      <w:r>
+        <w:t xml:space="preserve">– </w:t>
+      </w:r>
+      <w:r>
+        <w:t xml:space="preserve">2013. </w:t>
+      </w:r>
+      <w:r>
+        <w:t xml:space="preserve">– </w:t>
+      </w:r>
+      <w:r>
+        <w:t xml:space="preserve">№ 5. </w:t>
+      </w:r>
+      <w:r>
+        <w:t xml:space="preserve">– </w:t>
+      </w:r>
+      <w:r>
+        <w:t>С. 45–</w:t>
+      </w:r>
+      <w:r>
+        <w:t>52.</w:t>
+      </w:r>
+      <w:r>
+        <w:t>[</w:t>
+      </w:r>
+      <w:r>
+        <w:t>=8]</w:t>
+      </w:r>
+    </w:p>
+    <w:p>
+      <w:pPr>
+        <w:pStyle w:val="a3"/>
+        <w:numPr>
+          <w:ilvl w:val="0"/>
+          <w:numId w:val="8"/>
+        </w:numPr>
+      </w:pPr>
+      <w:r>
+        <w:t>Петунин А.</w:t>
+      </w:r>
+      <w:r>
+        <w:t xml:space="preserve"> </w:t>
+      </w:r>
+      <w:r>
+        <w:t>А.</w:t>
+      </w:r>
+      <w:r>
+        <w:t xml:space="preserve"> </w:t>
+      </w:r>
+      <w:r>
+        <w:t>Локальные вставки на основе динамического программирования в задаче маршрутизации с ограничениями</w:t>
+      </w:r>
+      <w:r>
+        <w:t xml:space="preserve"> / </w:t>
+      </w:r>
+      <w:r>
+        <w:t>А.</w:t>
+      </w:r>
+      <w:r>
+        <w:t xml:space="preserve"> </w:t>
+      </w:r>
+      <w:r>
+        <w:t>А.</w:t>
+      </w:r>
+      <w:r>
+        <w:t xml:space="preserve"> </w:t>
+      </w:r>
+      <w:r>
+        <w:t>Петунин, А.</w:t>
+      </w:r>
+      <w:r>
+        <w:t xml:space="preserve"> </w:t>
+      </w:r>
+      <w:r>
+        <w:t>Г.</w:t>
+      </w:r>
+      <w:r>
+        <w:t xml:space="preserve"> </w:t>
+      </w:r>
+      <w:r>
+        <w:t>Ченцов, П.</w:t>
+      </w:r>
+      <w:r>
+        <w:t xml:space="preserve"> </w:t>
+      </w:r>
+      <w:r>
+        <w:t>А.</w:t>
+      </w:r>
+      <w:r>
+        <w:t xml:space="preserve"> </w:t>
+      </w:r>
+      <w:r>
+        <w:t xml:space="preserve">Ченцов </w:t>
+      </w:r>
+      <w:r>
+        <w:t xml:space="preserve">// </w:t>
+      </w:r>
+      <w:r>
+        <w:t>Вестник Удмуртского университета. Математика. Механика. Компьютерн</w:t>
+      </w:r>
+      <w:r>
+        <w:t xml:space="preserve">ые науки. </w:t>
+      </w:r>
+      <w:r>
+        <w:rPr>
+          <w:lang w:val="en-US"/>
+        </w:rPr>
+        <w:t xml:space="preserve">– </w:t>
+      </w:r>
+      <w:r>
+        <w:t>Ижевск, 2014. – № 2. – С. 56–75.</w:t>
+      </w:r>
+      <w:r>
+        <w:rPr>
+          <w:lang w:val="en-US"/>
+        </w:rPr>
+        <w:t>[=9]</w:t>
+      </w:r>
     </w:p>
     <w:sectPr>
       <w:headerReference w:type="default" r:id="rId37"/>
@@ -10704,7 +11010,7 @@
             <w:sz w:val="16"/>
             <w:szCs w:val="16"/>
           </w:rPr>
-          <w:t>7</w:t>
+          <w:t>6</w:t>
         </w:r>
         <w:r>
           <w:rPr>
@@ -12967,7 +13273,7 @@
 </file>
 
 <file path=customXml/itemProps1.xml><?xml version="1.0" encoding="utf-8"?>
-<ds:datastoreItem xmlns:ds="http://schemas.openxmlformats.org/officeDocument/2006/customXml" ds:itemID="{16A41B57-70F3-44D7-B02F-07478684CF52}">
+<ds:datastoreItem xmlns:ds="http://schemas.openxmlformats.org/officeDocument/2006/customXml" ds:itemID="{52D622BC-EEBE-41EE-BDE4-74AEEA384652}">
   <ds:schemaRefs>
     <ds:schemaRef ds:uri="http://schemas.openxmlformats.org/officeDocument/2006/bibliography"/>
   </ds:schemaRefs>

</xml_diff>